<commit_message>
Run but without fastapi
</commit_message>
<xml_diff>
--- a/tai_lieu_1.docx
+++ b/tai_lieu_1.docx
@@ -260,7 +260,25 @@
           <w:szCs w:val="26"/>
           <w:lang w:val="nl-NL"/>
         </w:rPr>
-        <w:t>Ngày     tháng 11 năm 202</w:t>
+        <w:t xml:space="preserve">Ngày     tháng </w:t>
+      </w:r>
+      <w:r>
+        <w:rPr>
+          <w:rFonts w:ascii="Times New Roman" w:hAnsi="Times New Roman" w:cs="Times New Roman"/>
+          <w:sz w:val="26"/>
+          <w:szCs w:val="26"/>
+          <w:lang w:val="nl-NL"/>
+        </w:rPr>
+        <w:t>03</w:t>
+      </w:r>
+      <w:r>
+        <w:rPr>
+          <w:rFonts w:ascii="Times New Roman" w:hAnsi="Times New Roman" w:cs="Times New Roman"/>
+          <w:sz w:val="26"/>
+          <w:szCs w:val="26"/>
+          <w:lang w:val="nl-NL"/>
+        </w:rPr>
+        <w:t xml:space="preserve"> năm 202</w:t>
       </w:r>
       <w:r>
         <w:rPr>

</xml_diff>